<commit_message>
All pedestals data added
</commit_message>
<xml_diff>
--- a/Assets/Data/Historical Notes/English/JazzAge_ENG.docx
+++ b/Assets/Data/Historical Notes/English/JazzAge_ENG.docx
@@ -12,7 +12,15 @@
         <w:rPr>
           <w:lang w:val="en-US"/>
         </w:rPr>
-        <w:t>The Jazz Age, also known as the Roaring Twenties, was a time when jazz music and dance styles became wildly popular, not only in the United States, where it was born, but also across the globe. It's worth noting that, although the Jazz Age is primarily associated with the period between the end of World War I in 1918 and the start of the Great Depression in 1929, the influence of jazz music didn't stop there, but continued to be significant, overlapping into subsequent musical periods.</w:t>
+        <w:t xml:space="preserve">The Jazz Age, also known as the Roaring Twenties, was a time when jazz music and dance styles became wildly popular, not only in the United States, where it was born, but also across the globe. It's worth noting that, although the Jazz Age is primarily associated with the period between the end of World War I in 1918 and the start of the Great Depression in 1929, the influence of jazz music didn't stop there, but continued to be significant, overlapping into </w:t>
+      </w:r>
+      <w:bookmarkStart w:id="0" w:name="_GoBack"/>
+      <w:bookmarkEnd w:id="0"/>
+      <w:r>
+        <w:rPr>
+          <w:lang w:val="en-US"/>
+        </w:rPr>
+        <w:t>subsequent musical periods.</w:t>
       </w:r>
     </w:p>
     <w:p>
@@ -66,22 +74,18 @@
         </w:rPr>
         <w:t xml:space="preserve">But it wasn't all smooth sailing. While the Jazz Age was a time of great cultural growth and social change, it was also a time of racial tension and class struggle. Despite these challenges, or perhaps because of them, jazz continued to evolve, influence and inspire, making its mark as one of the most significant cultural movements of the 20th century. And even after the Wall Street crash in 1929 </w:t>
       </w:r>
-      <w:proofErr w:type="spellStart"/>
-      <w:r>
-        <w:rPr>
-          <w:lang w:val="en-US"/>
-        </w:rPr>
-        <w:t>signalled</w:t>
-      </w:r>
-      <w:proofErr w:type="spellEnd"/>
+      <w:r>
+        <w:rPr>
+          <w:lang w:val="en-US"/>
+        </w:rPr>
+        <w:t>signaled</w:t>
+      </w:r>
       <w:r>
         <w:rPr>
           <w:lang w:val="en-US"/>
         </w:rPr>
         <w:t xml:space="preserve"> the end of the Roaring Twenties, jazz didn't miss a beat. It continued to grow, shaping and being shaped by the world around it.</w:t>
       </w:r>
-      <w:bookmarkStart w:id="0" w:name="_GoBack"/>
-      <w:bookmarkEnd w:id="0"/>
     </w:p>
     <w:p>
       <w:pPr>

</xml_diff>